<commit_message>
WebSockets : SockJS + Spring Boot + echo handler
</commit_message>
<xml_diff>
--- a/docs/Uruchamianie.docx
+++ b/docs/Uruchamianie.docx
@@ -6,51 +6,31 @@
       <w:pPr>
         <w:pStyle w:val="Nagwek1"/>
       </w:pPr>
-      <w:proofErr w:type="spellStart"/>
       <w:r>
         <w:t>Frontend</w:t>
       </w:r>
-      <w:proofErr w:type="spellEnd"/>
     </w:p>
     <w:p>
       <w:r>
         <w:t xml:space="preserve">Katalog </w:t>
       </w:r>
-      <w:proofErr w:type="spellStart"/>
       <w:r>
         <w:rPr>
           <w:b/>
         </w:rPr>
         <w:t>node_modules</w:t>
       </w:r>
-      <w:proofErr w:type="spellEnd"/>
       <w:r>
         <w:t xml:space="preserve"> oraz </w:t>
       </w:r>
-      <w:proofErr w:type="spellStart"/>
-      <w:r>
-        <w:rPr>
-          <w:b/>
-        </w:rPr>
-        <w:t>typings</w:t>
-      </w:r>
-      <w:proofErr w:type="spellEnd"/>
-      <w:r>
-        <w:rPr>
-          <w:b/>
-        </w:rPr>
-        <w:t xml:space="preserve"> </w:t>
-      </w:r>
-      <w:r>
-        <w:t xml:space="preserve">nie są </w:t>
-      </w:r>
-      <w:proofErr w:type="spellStart"/>
-      <w:r>
-        <w:t>commitowane</w:t>
-      </w:r>
-      <w:proofErr w:type="spellEnd"/>
-      <w:r>
-        <w:t xml:space="preserve"> do repozytorium, dlatego przed rozpoczęciem prac należy wykonać polecenia:</w:t>
+      <w:r>
+        <w:rPr>
+          <w:b/>
+        </w:rPr>
+        <w:t xml:space="preserve">typings </w:t>
+      </w:r>
+      <w:r>
+        <w:t>nie są commitowane do repozytorium, dlatego przed rozpoczęciem prac należy wykonać polecenia:</w:t>
       </w:r>
     </w:p>
     <w:p>
@@ -60,146 +40,138 @@
           <w:b/>
         </w:rPr>
       </w:pPr>
+      <w:r>
+        <w:rPr>
+          <w:b/>
+        </w:rPr>
+        <w:t>c</w:t>
+      </w:r>
+      <w:r>
+        <w:rPr>
+          <w:b/>
+        </w:rPr>
+        <w:t>d frontend</w:t>
+      </w:r>
+    </w:p>
+    <w:p>
+      <w:pPr>
+        <w:ind w:left="708"/>
+        <w:rPr>
+          <w:b/>
+        </w:rPr>
+      </w:pPr>
+      <w:r>
+        <w:rPr>
+          <w:b/>
+        </w:rPr>
+        <w:t>n</w:t>
+      </w:r>
+      <w:r>
+        <w:rPr>
+          <w:b/>
+        </w:rPr>
+        <w:t>pm install</w:t>
+      </w:r>
+    </w:p>
+    <w:p>
+      <w:pPr>
+        <w:ind w:left="708"/>
+        <w:rPr>
+          <w:b/>
+        </w:rPr>
+      </w:pPr>
+      <w:r>
+        <w:rPr>
+          <w:b/>
+        </w:rPr>
+        <w:t>t</w:t>
+      </w:r>
+      <w:r>
+        <w:rPr>
+          <w:b/>
+        </w:rPr>
+        <w:t>ypings install</w:t>
+      </w:r>
+    </w:p>
+    <w:p>
+      <w:r>
+        <w:t>Potrzebne paczki zostaną pobrane automatycznie.</w:t>
+      </w:r>
+    </w:p>
+    <w:p>
+      <w:r>
+        <w:t>Wtedy można skompilować projekt poleceniem</w:t>
+      </w:r>
+    </w:p>
+    <w:p>
+      <w:pPr>
+        <w:rPr>
+          <w:b/>
+        </w:rPr>
+      </w:pPr>
+      <w:r>
+        <w:tab/>
+      </w:r>
+      <w:r>
+        <w:rPr>
+          <w:b/>
+        </w:rPr>
+        <w:t>Webpack</w:t>
+      </w:r>
+    </w:p>
+    <w:p/>
+    <w:p/>
+    <w:p/>
+    <w:p>
+      <w:pPr>
+        <w:pStyle w:val="Nagwek1"/>
+      </w:pPr>
+      <w:r>
+        <w:t>WebSockets</w:t>
+      </w:r>
+    </w:p>
+    <w:p/>
+    <w:p>
+      <w:pPr>
+        <w:rPr>
+          <w:lang w:val="en-GB"/>
+        </w:rPr>
+      </w:pPr>
+      <w:r>
+        <w:rPr>
+          <w:lang w:val="en-GB"/>
+        </w:rPr>
+        <w:t>npm install --save sockjs-client</w:t>
+      </w:r>
+    </w:p>
+    <w:p>
+      <w:pPr>
+        <w:rPr>
+          <w:lang w:val="en-GB"/>
+        </w:rPr>
+      </w:pPr>
+      <w:r>
+        <w:rPr>
+          <w:lang w:val="en-GB"/>
+        </w:rPr>
+        <w:t>npm install --save @types/sockjs-client</w:t>
+      </w:r>
+    </w:p>
+    <w:p>
+      <w:pPr>
+        <w:rPr>
+          <w:lang w:val="en-GB"/>
+        </w:rPr>
+      </w:pPr>
+    </w:p>
+    <w:p>
+      <w:pPr>
+        <w:rPr>
+          <w:lang w:val="en-GB"/>
+        </w:rPr>
+      </w:pPr>
       <w:bookmarkStart w:id="0" w:name="_GoBack"/>
-      <w:r>
-        <w:rPr>
-          <w:b/>
-        </w:rPr>
-        <w:t>c</w:t>
-      </w:r>
-      <w:r>
-        <w:rPr>
-          <w:b/>
-        </w:rPr>
-        <w:t xml:space="preserve">d </w:t>
-      </w:r>
-      <w:proofErr w:type="spellStart"/>
-      <w:r>
-        <w:rPr>
-          <w:b/>
-        </w:rPr>
-        <w:t>frontend</w:t>
-      </w:r>
-      <w:proofErr w:type="spellEnd"/>
-    </w:p>
-    <w:p>
-      <w:pPr>
-        <w:ind w:left="708"/>
-        <w:rPr>
-          <w:b/>
-        </w:rPr>
-      </w:pPr>
-      <w:proofErr w:type="spellStart"/>
-      <w:r>
-        <w:rPr>
-          <w:b/>
-        </w:rPr>
-        <w:t>n</w:t>
-      </w:r>
-      <w:r>
-        <w:rPr>
-          <w:b/>
-        </w:rPr>
-        <w:t>pm</w:t>
-      </w:r>
-      <w:proofErr w:type="spellEnd"/>
-      <w:r>
-        <w:rPr>
-          <w:b/>
-        </w:rPr>
-        <w:t xml:space="preserve"> </w:t>
-      </w:r>
-      <w:proofErr w:type="spellStart"/>
-      <w:r>
-        <w:rPr>
-          <w:b/>
-        </w:rPr>
-        <w:t>install</w:t>
-      </w:r>
-      <w:proofErr w:type="spellEnd"/>
-    </w:p>
-    <w:p>
-      <w:pPr>
-        <w:ind w:left="708"/>
-        <w:rPr>
-          <w:b/>
-        </w:rPr>
-      </w:pPr>
-      <w:proofErr w:type="spellStart"/>
-      <w:r>
-        <w:rPr>
-          <w:b/>
-        </w:rPr>
-        <w:t>t</w:t>
-      </w:r>
-      <w:r>
-        <w:rPr>
-          <w:b/>
-        </w:rPr>
-        <w:t>ypings</w:t>
-      </w:r>
-      <w:proofErr w:type="spellEnd"/>
-      <w:r>
-        <w:rPr>
-          <w:b/>
-        </w:rPr>
-        <w:t xml:space="preserve"> </w:t>
-      </w:r>
-      <w:proofErr w:type="spellStart"/>
-      <w:r>
-        <w:rPr>
-          <w:b/>
-        </w:rPr>
-        <w:t>install</w:t>
-      </w:r>
-      <w:proofErr w:type="spellEnd"/>
-    </w:p>
-    <w:bookmarkEnd w:id="0"/>
-    <w:p>
-      <w:r>
-        <w:t>Potrzebne paczki zostaną pobrane automatycznie.</w:t>
-      </w:r>
-    </w:p>
-    <w:p>
-      <w:r>
-        <w:t>Wtedy można skompilować projekt poleceniem</w:t>
-      </w:r>
-    </w:p>
-    <w:p>
-      <w:pPr>
-        <w:rPr>
-          <w:b/>
-        </w:rPr>
-      </w:pPr>
-      <w:r>
-        <w:tab/>
-      </w:r>
-      <w:proofErr w:type="spellStart"/>
-      <w:r>
-        <w:rPr>
-          <w:b/>
-        </w:rPr>
-        <w:t>Webpack</w:t>
-      </w:r>
-      <w:proofErr w:type="spellEnd"/>
-    </w:p>
-    <w:p/>
-    <w:p>
-      <w:pPr>
-        <w:pStyle w:val="Nagwek1"/>
-      </w:pPr>
-      <w:proofErr w:type="spellStart"/>
-      <w:r>
-        <w:t>Backend</w:t>
-      </w:r>
-      <w:proofErr w:type="spellEnd"/>
-    </w:p>
-    <w:p>
-      <w:proofErr w:type="spellStart"/>
-      <w:r>
-        <w:t>asdfdas</w:t>
-      </w:r>
-      <w:proofErr w:type="spellEnd"/>
+      <w:bookmarkEnd w:id="0"/>
     </w:p>
     <w:sectPr>
       <w:pgSz w:w="11906" w:h="16838"/>

</xml_diff>